<commit_message>
Small mistake corrected in Sprint Plan
Wrong document name in footer. James.
</commit_message>
<xml_diff>
--- a/Documents/User Story/Sprint_Plan.docx
+++ b/Documents/User Story/Sprint_Plan.docx
@@ -1392,6 +1392,8 @@
           <w:docGrid w:linePitch="360"/>
         </w:sectPr>
       </w:pPr>
+      <w:bookmarkStart w:id="11" w:name="_GoBack"/>
+      <w:bookmarkEnd w:id="11"/>
     </w:p>
     <w:p>
       <w:pPr>
@@ -2273,8 +2275,6 @@
             <w:r>
               <w:t>N/A</w:t>
             </w:r>
-            <w:bookmarkStart w:id="11" w:name="_GoBack"/>
-            <w:bookmarkEnd w:id="11"/>
           </w:p>
         </w:tc>
       </w:tr>
@@ -2391,7 +2391,7 @@
       <w:pStyle w:val="Footer"/>
     </w:pPr>
     <w:r>
-      <w:t>QA Manual</w:t>
+      <w:t>Sprint Plan</w:t>
     </w:r>
     <w:r>
       <w:tab/>
@@ -9021,7 +9021,7 @@
 </file>
 
 <file path=customXml/itemProps1.xml><?xml version="1.0" encoding="utf-8"?>
-<ds:datastoreItem xmlns:ds="http://schemas.openxmlformats.org/officeDocument/2006/customXml" ds:itemID="{3927A1BE-F7C1-4ECC-9FF1-E512AAFA8578}">
+<ds:datastoreItem xmlns:ds="http://schemas.openxmlformats.org/officeDocument/2006/customXml" ds:itemID="{D33F3D32-D616-4591-A753-9B16AEA535EE}">
   <ds:schemaRefs>
     <ds:schemaRef ds:uri="http://schemas.openxmlformats.org/officeDocument/2006/bibliography"/>
   </ds:schemaRefs>

</xml_diff>